<commit_message>
RSD final is finished
</commit_message>
<xml_diff>
--- a/Docs/Semester2/Spesifications and Reports/DSD/New versions/DSD_v15.docx
+++ b/Docs/Semester2/Spesifications and Reports/DSD/New versions/DSD_v15.docx
@@ -179,7 +179,25 @@
           <w:szCs w:val="40"/>
           <w:lang w:val="en-GB"/>
         </w:rPr>
-        <w:t>Fall 2019</w:t>
+        <w:t>Spring</w:t>
+      </w:r>
+      <w:r>
+        <w:rPr>
+          <w:b/>
+          <w:sz w:val="40"/>
+          <w:szCs w:val="40"/>
+          <w:lang w:val="en-GB"/>
+        </w:rPr>
+        <w:t xml:space="preserve"> 20</w:t>
+      </w:r>
+      <w:r>
+        <w:rPr>
+          <w:b/>
+          <w:sz w:val="40"/>
+          <w:szCs w:val="40"/>
+          <w:lang w:val="en-GB"/>
+        </w:rPr>
+        <w:t>20</w:t>
       </w:r>
     </w:p>
     <w:p>
@@ -1016,13 +1034,6 @@
                 <w:szCs w:val="24"/>
                 <w:lang w:val="en-GB"/>
               </w:rPr>
-              <w:t xml:space="preserve">- </w:t>
-            </w:r>
-            <w:r>
-              <w:rPr>
-                <w:szCs w:val="24"/>
-                <w:lang w:val="en-GB"/>
-              </w:rPr>
               <w:t>The i</w:t>
             </w:r>
             <w:r>
@@ -1046,7 +1057,7 @@
                 <w:szCs w:val="24"/>
                 <w:lang w:val="en-GB"/>
               </w:rPr>
-              <w:t xml:space="preserve">- POF system architecture part has been revised and sentences </w:t>
+              <w:t xml:space="preserve">POF system architecture part has been revised and sentences </w:t>
             </w:r>
             <w:r>
               <w:rPr>
@@ -1132,20 +1143,6 @@
                 <w:szCs w:val="24"/>
                 <w:lang w:val="en-GB"/>
               </w:rPr>
-              <w:t>-</w:t>
-            </w:r>
-            <w:r>
-              <w:rPr>
-                <w:szCs w:val="24"/>
-                <w:lang w:val="en-GB"/>
-              </w:rPr>
-              <w:t xml:space="preserve"> </w:t>
-            </w:r>
-            <w:r>
-              <w:rPr>
-                <w:szCs w:val="24"/>
-                <w:lang w:val="en-GB"/>
-              </w:rPr>
               <w:t>Sequence, use case, package diagrams have been updated.</w:t>
             </w:r>
           </w:p>
@@ -1211,7 +1208,7 @@
                 <w:szCs w:val="24"/>
                 <w:lang w:val="en-GB"/>
               </w:rPr>
-              <w:t>- Activity diagrams have been updated.</w:t>
+              <w:t>Activity diagrams have been updated.</w:t>
             </w:r>
           </w:p>
         </w:tc>
@@ -1276,7 +1273,7 @@
                 <w:szCs w:val="24"/>
                 <w:lang w:val="en-GB"/>
               </w:rPr>
-              <w:t>- H</w:t>
+              <w:t>H</w:t>
             </w:r>
             <w:r>
               <w:rPr>
@@ -1355,7 +1352,7 @@
                 <w:szCs w:val="24"/>
                 <w:lang w:val="en-GB"/>
               </w:rPr>
-              <w:t>- Descriptions have updated for the new diagrams.</w:t>
+              <w:t>Descriptions have updated for the new diagrams.</w:t>
             </w:r>
           </w:p>
         </w:tc>
@@ -1420,7 +1417,7 @@
                 <w:szCs w:val="24"/>
                 <w:lang w:val="en-GB"/>
               </w:rPr>
-              <w:t>- Table of Contents, list of figures and list of tables updated.</w:t>
+              <w:t>Table of Contents, list of figures and list of tables updated.</w:t>
             </w:r>
           </w:p>
         </w:tc>
@@ -1485,13 +1482,6 @@
                 <w:szCs w:val="24"/>
                 <w:lang w:val="en-GB"/>
               </w:rPr>
-              <w:t xml:space="preserve">- </w:t>
-            </w:r>
-            <w:r>
-              <w:rPr>
-                <w:szCs w:val="24"/>
-                <w:lang w:val="en-GB"/>
-              </w:rPr>
               <w:t>Integration testing of the hash system added.</w:t>
             </w:r>
           </w:p>
@@ -1557,7 +1547,7 @@
                 <w:szCs w:val="24"/>
                 <w:lang w:val="en-GB"/>
               </w:rPr>
-              <w:t>- Integration testing of marching cubes added.</w:t>
+              <w:t>Integration testing of marching cubes added.</w:t>
             </w:r>
           </w:p>
         </w:tc>
@@ -1636,7 +1626,7 @@
                 <w:szCs w:val="24"/>
                 <w:lang w:val="en-GB"/>
               </w:rPr>
-              <w:t>- Testing Design section elaborated.</w:t>
+              <w:t>Testing Design section elaborated.</w:t>
             </w:r>
           </w:p>
         </w:tc>
@@ -1960,19 +1950,7 @@
           <w:rPr>
             <w:rStyle w:val="Hyperlink"/>
           </w:rPr>
-          <w:t>1. Introd</w:t>
-        </w:r>
-        <w:r>
-          <w:rPr>
-            <w:rStyle w:val="Hyperlink"/>
-          </w:rPr>
-          <w:t>u</w:t>
-        </w:r>
-        <w:r>
-          <w:rPr>
-            <w:rStyle w:val="Hyperlink"/>
-          </w:rPr>
-          <w:t>ction</w:t>
+          <w:t>1. Introduction</w:t>
         </w:r>
         <w:r>
           <w:rPr>
@@ -2050,62 +2028,38 @@
           <w:rPr>
             <w:rStyle w:val="Hyperlink"/>
           </w:rPr>
-          <w:t xml:space="preserve"> System Architectu</w:t>
-        </w:r>
+          <w:t xml:space="preserve"> System Architecture</w:t>
+        </w:r>
+        <w:r>
+          <w:rPr>
+            <w:webHidden/>
+          </w:rPr>
+          <w:tab/>
+        </w:r>
+        <w:r>
+          <w:rPr>
+            <w:webHidden/>
+          </w:rPr>
+          <w:t>5</w:t>
+        </w:r>
+      </w:hyperlink>
+    </w:p>
+    <w:p>
+      <w:pPr>
+        <w:pStyle w:val="TOC1"/>
+      </w:pPr>
+      <w:hyperlink w:anchor="POFSystemStructure" w:history="1">
         <w:r>
           <w:rPr>
             <w:rStyle w:val="Hyperlink"/>
           </w:rPr>
-          <w:t>r</w:t>
+          <w:t xml:space="preserve">2.2. </w:t>
         </w:r>
         <w:r>
           <w:rPr>
             <w:rStyle w:val="Hyperlink"/>
           </w:rPr>
-          <w:t>e</w:t>
-        </w:r>
-        <w:r>
-          <w:rPr>
-            <w:webHidden/>
-          </w:rPr>
-          <w:tab/>
-        </w:r>
-        <w:r>
-          <w:rPr>
-            <w:webHidden/>
-          </w:rPr>
-          <w:t>5</w:t>
-        </w:r>
-      </w:hyperlink>
-    </w:p>
-    <w:p>
-      <w:pPr>
-        <w:pStyle w:val="TOC1"/>
-      </w:pPr>
-      <w:hyperlink w:anchor="POFSystemStructure" w:history="1">
-        <w:r>
-          <w:rPr>
-            <w:rStyle w:val="Hyperlink"/>
-          </w:rPr>
-          <w:t xml:space="preserve">2.2. </w:t>
-        </w:r>
-        <w:r>
-          <w:rPr>
-            <w:rStyle w:val="Hyperlink"/>
-          </w:rPr>
-          <w:t>POF System St</w:t>
-        </w:r>
-        <w:r>
-          <w:rPr>
-            <w:rStyle w:val="Hyperlink"/>
-          </w:rPr>
-          <w:t>r</w:t>
-        </w:r>
-        <w:r>
-          <w:rPr>
-            <w:rStyle w:val="Hyperlink"/>
-          </w:rPr>
-          <w:t>ucture</w:t>
+          <w:t>POF System Structure</w:t>
         </w:r>
         <w:r>
           <w:rPr>
@@ -2141,19 +2095,7 @@
           <w:rPr>
             <w:szCs w:val="24"/>
           </w:rPr>
-          <w:t xml:space="preserve">Use </w:t>
-        </w:r>
-        <w:r>
-          <w:rPr>
-            <w:szCs w:val="24"/>
-          </w:rPr>
-          <w:t>C</w:t>
-        </w:r>
-        <w:r>
-          <w:rPr>
-            <w:szCs w:val="24"/>
-          </w:rPr>
-          <w:t>ase Diagram</w:t>
+          <w:t>Use Case Diagram</w:t>
         </w:r>
         <w:r>
           <w:rPr>
@@ -2470,19 +2412,7 @@
           <w:rPr>
             <w:rStyle w:val="Hyperlink"/>
           </w:rPr>
-          <w:t xml:space="preserve">Activity Diagram of </w:t>
-        </w:r>
-        <w:r>
-          <w:rPr>
-            <w:rStyle w:val="Hyperlink"/>
-          </w:rPr>
-          <w:t>M</w:t>
-        </w:r>
-        <w:r>
-          <w:rPr>
-            <w:rStyle w:val="Hyperlink"/>
-          </w:rPr>
-          <w:t>arching Cubes</w:t>
+          <w:t>Activity Diagram of Marching Cubes</w:t>
         </w:r>
         <w:r>
           <w:rPr>
@@ -2649,19 +2579,7 @@
           <w:rPr>
             <w:rStyle w:val="Hyperlink"/>
           </w:rPr>
-          <w:t>Refer</w:t>
-        </w:r>
-        <w:r>
-          <w:rPr>
-            <w:rStyle w:val="Hyperlink"/>
-          </w:rPr>
-          <w:t>e</w:t>
-        </w:r>
-        <w:r>
-          <w:rPr>
-            <w:rStyle w:val="Hyperlink"/>
-          </w:rPr>
-          <w:t>nces</w:t>
+          <w:t>References</w:t>
         </w:r>
         <w:r>
           <w:rPr>
@@ -3968,15 +3886,13 @@
         </w:rPr>
         <w:t xml:space="preserve">The purpose of the Performance Optimized Fluid (POF) system is to research and apply existed methods to simulate fluids and looking for a better way to represent it. Numerous algorithms will be implemented and tested during the research and development of this project. The main goal is to research and discuss the advantages and disadvantages of methods. One of the project objectives is to reach a more efficient and better performance fluid simulation system. However, indicated features are not guaranteed to improve performance. The project goal is visualizing the particle-based fluid system differently by benefiting from specific algorithms. The system expected to work more efficiently </w:t>
       </w:r>
-      <w:proofErr w:type="gramStart"/>
-      <w:r>
-        <w:rPr>
-          <w:szCs w:val="24"/>
-          <w:lang w:val="en-GB"/>
-        </w:rPr>
-        <w:t>as a result of</w:t>
-      </w:r>
-      <w:proofErr w:type="gramEnd"/>
+      <w:r>
+        <w:rPr>
+          <w:szCs w:val="24"/>
+          <w:lang w:val="en-GB"/>
+        </w:rPr>
+        <w:t>because of</w:t>
+      </w:r>
       <w:r>
         <w:rPr>
           <w:szCs w:val="24"/>
@@ -6645,14 +6561,12 @@
         </w:rPr>
         <w:t xml:space="preserve"> transmit to another class, Handler executes this operation. The handler receives the bounds, </w:t>
       </w:r>
-      <w:proofErr w:type="gramStart"/>
-      <w:r>
-        <w:rPr>
-          <w:lang w:val="en-GB"/>
-        </w:rPr>
-        <w:t>particles</w:t>
-      </w:r>
-      <w:proofErr w:type="gramEnd"/>
+      <w:r>
+        <w:rPr>
+          <w:lang w:val="en-GB"/>
+        </w:rPr>
+        <w:t>particles,</w:t>
+      </w:r>
       <w:r>
         <w:rPr>
           <w:lang w:val="en-GB"/>
@@ -8279,14 +8193,12 @@
         </w:rPr>
         <w:t xml:space="preserve">The handler sends the particles, bounds, </w:t>
       </w:r>
-      <w:proofErr w:type="gramStart"/>
-      <w:r>
-        <w:rPr>
-          <w:lang w:val="en-GB"/>
-        </w:rPr>
-        <w:t>groups</w:t>
-      </w:r>
-      <w:proofErr w:type="gramEnd"/>
+      <w:r>
+        <w:rPr>
+          <w:lang w:val="en-GB"/>
+        </w:rPr>
+        <w:t>groups,</w:t>
+      </w:r>
       <w:r>
         <w:rPr>
           <w:lang w:val="en-GB"/>
@@ -8349,7 +8261,6 @@
           <w:szCs w:val="24"/>
           <w:lang w:val="en-GB"/>
         </w:rPr>
-        <w:lastRenderedPageBreak/>
         <w:t>3.</w:t>
       </w:r>
       <w:r>
@@ -8602,54 +8513,55 @@
       <w:r>
         <w:t xml:space="preserve">sends data of the particle, bounds, </w:t>
       </w:r>
-      <w:proofErr w:type="gramStart"/>
-      <w:r>
-        <w:t>groups</w:t>
-      </w:r>
-      <w:proofErr w:type="gramEnd"/>
+      <w:r>
+        <w:t>groups,</w:t>
+      </w:r>
       <w:r>
         <w:t xml:space="preserve"> and radius to find boundary function. Find boundary searches </w:t>
       </w:r>
+      <w:r>
+        <w:rPr>
+          <w:lang w:val="en-GB"/>
+        </w:rPr>
+        <w:t>neighbour</w:t>
+      </w:r>
+      <w:r>
+        <w:t xml:space="preserve"> boundary cells for every particle and then find </w:t>
+      </w:r>
+      <w:r>
+        <w:rPr>
+          <w:lang w:val="en-GB"/>
+        </w:rPr>
+        <w:t>neighbour</w:t>
+      </w:r>
+      <w:r>
+        <w:t xml:space="preserve"> particles process starts. Find </w:t>
+      </w:r>
       <w:proofErr w:type="spellStart"/>
       <w:r>
-        <w:t>neighbour</w:t>
+        <w:t>weightx</w:t>
       </w:r>
       <w:proofErr w:type="spellEnd"/>
       <w:r>
-        <w:t xml:space="preserve"> boundary cells for every particle and then find </w:t>
+        <w:t xml:space="preserve"> function is calculates the weight and return a value. Find </w:t>
       </w:r>
       <w:proofErr w:type="spellStart"/>
       <w:r>
-        <w:t>neighbour</w:t>
+        <w:t>weightx</w:t>
       </w:r>
       <w:proofErr w:type="spellEnd"/>
       <w:r>
-        <w:t xml:space="preserve"> particles process starts. Find </w:t>
-      </w:r>
-      <w:proofErr w:type="spellStart"/>
-      <w:r>
-        <w:t>weightx</w:t>
-      </w:r>
-      <w:proofErr w:type="spellEnd"/>
-      <w:r>
-        <w:t xml:space="preserve"> function is calculates the weight and return a value. Find </w:t>
-      </w:r>
-      <w:proofErr w:type="spellStart"/>
-      <w:r>
-        <w:t>weightx</w:t>
-      </w:r>
-      <w:proofErr w:type="spellEnd"/>
-      <w:r>
         <w:t xml:space="preserve"> section calculates the weight and if weight is smaller than specific constant value ‘q’ [8], </w:t>
       </w:r>
       <w:r>
         <w:t xml:space="preserve">Under </w:t>
       </w:r>
-      <w:proofErr w:type="spellStart"/>
-      <w:r>
+      <w:r>
+        <w:rPr>
+          <w:lang w:val="en-GB"/>
+        </w:rPr>
         <w:t>favour</w:t>
       </w:r>
-      <w:proofErr w:type="spellEnd"/>
       <w:r>
         <w:t xml:space="preserve"> of</w:t>
       </w:r>
@@ -8743,7 +8655,6 @@
           <w:szCs w:val="24"/>
           <w:lang w:val="en-GB"/>
         </w:rPr>
-        <w:lastRenderedPageBreak/>
         <w:t>3.</w:t>
       </w:r>
       <w:r>
@@ -9133,7 +9044,6 @@
           <w:szCs w:val="24"/>
           <w:lang w:val="en-GB"/>
         </w:rPr>
-        <w:lastRenderedPageBreak/>
         <w:t>3.</w:t>
       </w:r>
       <w:r>
@@ -9353,14 +9263,12 @@
         </w:rPr>
         <w:t xml:space="preserve">Handler sends particles, </w:t>
       </w:r>
-      <w:proofErr w:type="gramStart"/>
-      <w:r>
-        <w:rPr>
-          <w:lang w:val="en-GB"/>
-        </w:rPr>
-        <w:t>radius</w:t>
-      </w:r>
-      <w:proofErr w:type="gramEnd"/>
+      <w:r>
+        <w:rPr>
+          <w:lang w:val="en-GB"/>
+        </w:rPr>
+        <w:t>radius,</w:t>
+      </w:r>
       <w:r>
         <w:rPr>
           <w:lang w:val="en-GB"/>
@@ -10624,10 +10532,10 @@
           <w:lang w:val="en-GB"/>
         </w:rPr>
       </w:pPr>
-      <w:bookmarkStart w:id="30" w:name="_Toc501993341"/>
-      <w:bookmarkStart w:id="31" w:name="References"/>
-      <w:bookmarkStart w:id="32" w:name="_References"/>
-      <w:bookmarkEnd w:id="32"/>
+      <w:bookmarkStart w:id="30" w:name="_References"/>
+      <w:bookmarkStart w:id="31" w:name="_Toc501993341"/>
+      <w:bookmarkStart w:id="32" w:name="References"/>
+      <w:bookmarkEnd w:id="30"/>
       <w:r>
         <w:rPr>
           <w:sz w:val="28"/>
@@ -10637,9 +10545,9 @@
         <w:lastRenderedPageBreak/>
         <w:t>References</w:t>
       </w:r>
-      <w:bookmarkEnd w:id="30"/>
-    </w:p>
-    <w:bookmarkEnd w:id="31"/>
+      <w:bookmarkEnd w:id="31"/>
+    </w:p>
+    <w:bookmarkEnd w:id="32"/>
     <w:p>
       <w:pPr>
         <w:jc w:val="both"/>
@@ -13207,6 +13115,7 @@
   <w:style w:type="character" w:default="1" w:styleId="DefaultParagraphFont">
     <w:name w:val="Default Paragraph Font"/>
     <w:uiPriority w:val="1"/>
+    <w:semiHidden/>
     <w:unhideWhenUsed/>
   </w:style>
   <w:style w:type="table" w:default="1" w:styleId="TableNormal">
@@ -13764,7 +13673,7 @@
 </file>
 
 <file path=customXml/itemProps1.xml><?xml version="1.0" encoding="utf-8"?>
-<ds:datastoreItem xmlns:ds="http://schemas.openxmlformats.org/officeDocument/2006/customXml" ds:itemID="{20C47A81-A46A-4976-AA67-8BD787038F78}">
+<ds:datastoreItem xmlns:ds="http://schemas.openxmlformats.org/officeDocument/2006/customXml" ds:itemID="{53155F18-7D72-481A-BAF7-5D73E8C7F11F}">
   <ds:schemaRefs>
     <ds:schemaRef ds:uri="http://schemas.openxmlformats.org/officeDocument/2006/bibliography"/>
   </ds:schemaRefs>

</xml_diff>